<commit_message>
Updated R&D section, and moved yield data into the eco-efficiency figure.
</commit_message>
<xml_diff>
--- a/PesticideBeeTox.docx
+++ b/PesticideBeeTox.docx
@@ -179,7 +179,7 @@
         <w:t xml:space="preserve"> </w:t>
       </w:r>
       <w:r>
-        <w:t xml:space="preserve">2023-12-03</w:t>
+        <w:t xml:space="preserve">2023-12-04</w:t>
       </w:r>
     </w:p>
     <w:p>
@@ -2341,13 +2341,13 @@
     </w:p>
     <w:bookmarkEnd w:id="28"/>
     <w:bookmarkEnd w:id="29"/>
-    <w:bookmarkStart w:id="54" w:name="results-discussion"/>
+    <w:bookmarkStart w:id="50" w:name="results"/>
     <w:p>
       <w:pPr>
         <w:pStyle w:val="Heading1"/>
       </w:pPr>
       <w:r>
-        <w:t xml:space="preserve">Results &amp; Discussion</w:t>
+        <w:t xml:space="preserve">Results</w:t>
       </w:r>
     </w:p>
     <w:p>
@@ -2494,6 +2494,13 @@
       </w:r>
       <w:r>
         <w:t xml:space="preserve">accounts both for applied volume and inherent acute toxicity, the relative toxicity of insecticides to honey bees outweighs herbicide use in this metric. Because insecticides are the primary driver of overall risk to honey bees and other polinators, we will not discuss other pesticide types (herbicides and fungicides) further.</w:t>
+      </w:r>
+    </w:p>
+    <w:p>
+      <w:r>
+        <w:pict>
+          <v:rect style="width:0;height:1.5pt" o:hralign="center" o:hrstd="t" o:hr="t"/>
+        </w:pict>
       </w:r>
     </w:p>
     <w:p>
@@ -2616,8 +2623,15 @@
       </w:r>
     </w:p>
     <w:p>
-      <w:pPr>
-        <w:pStyle w:val="BodyText"/>
+      <w:r>
+        <w:pict>
+          <v:rect style="width:0;height:1.5pt" o:hralign="center" o:hrstd="t" o:hr="t"/>
+        </w:pict>
+      </w:r>
+    </w:p>
+    <w:p>
+      <w:pPr>
+        <w:pStyle w:val="FirstParagraph"/>
       </w:pPr>
       <w:r>
         <w:rPr>
@@ -2955,6 +2969,13 @@
         </w:tc>
       </w:tr>
     </w:tbl>
+    <w:p>
+      <w:r>
+        <w:pict>
+          <v:rect style="width:0;height:1.5pt" o:hralign="center" o:hrstd="t" o:hr="t"/>
+        </w:pict>
+      </w:r>
+    </w:p>
     <w:p>
       <w:pPr>
         <w:pStyle w:val="CaptionedFigure"/>
@@ -3015,8 +3036,15 @@
       </w:r>
     </w:p>
     <w:p>
-      <w:pPr>
-        <w:pStyle w:val="BodyText"/>
+      <w:r>
+        <w:pict>
+          <v:rect style="width:0;height:1.5pt" o:hralign="center" o:hrstd="t" o:hr="t"/>
+        </w:pict>
+      </w:r>
+    </w:p>
+    <w:p>
+      <w:pPr>
+        <w:pStyle w:val="FirstParagraph"/>
       </w:pPr>
       <w:r>
         <w:t xml:space="preserve">Two pesticides, fipronil and chlorpyrifos, were responsible for a majority of the</w:t>
@@ -3068,6 +3096,13 @@
       </w:r>
       <w:r>
         <w:t xml:space="preserve">applied POST to soybean since 2005 (Figure 3D).</w:t>
+      </w:r>
+    </w:p>
+    <w:p>
+      <w:r>
+        <w:pict>
+          <v:rect style="width:0;height:1.5pt" o:hralign="center" o:hrstd="t" o:hr="t"/>
+        </w:pict>
       </w:r>
     </w:p>
     <w:p>
@@ -3178,6 +3213,13 @@
         <w:t xml:space="preserve"> </w:t>
       </w:r>
     </w:p>
+    <w:p>
+      <w:r>
+        <w:pict>
+          <v:rect style="width:0;height:1.5pt" o:hralign="center" o:hrstd="t" o:hr="t"/>
+        </w:pict>
+      </w:r>
+    </w:p>
     <w:bookmarkStart w:id="45" w:name="pesticide-target-toxicity-index-1"/>
     <w:p>
       <w:pPr>
@@ -3302,6 +3344,13 @@
       </w:r>
       <w:r>
         <w:t xml:space="preserve">from POST applications since 2015.</w:t>
+      </w:r>
+    </w:p>
+    <w:p>
+      <w:r>
+        <w:pict>
+          <v:rect style="width:0;height:1.5pt" o:hralign="center" o:hrstd="t" o:hr="t"/>
+        </w:pict>
       </w:r>
     </w:p>
     <w:p>
@@ -3394,8 +3443,15 @@
       </w:r>
     </w:p>
     <w:p>
-      <w:pPr>
-        <w:pStyle w:val="BodyText"/>
+      <w:r>
+        <w:pict>
+          <v:rect style="width:0;height:1.5pt" o:hralign="center" o:hrstd="t" o:hr="t"/>
+        </w:pict>
+      </w:r>
+    </w:p>
+    <w:p>
+      <w:pPr>
+        <w:pStyle w:val="FirstParagraph"/>
       </w:pPr>
       <w:r>
         <w:t xml:space="preserve">In soybean, Hemiptera pests were the greatest contributor to the overall</w:t>
@@ -3552,6 +3608,13 @@
       </w:r>
       <w:r>
         <w:t xml:space="preserve">category also increased in importance (P &lt; 0.001) due to survey respondents not answering the question about the targeted pest(s).</w:t>
+      </w:r>
+    </w:p>
+    <w:p>
+      <w:r>
+        <w:pict>
+          <v:rect style="width:0;height:1.5pt" o:hralign="center" o:hrstd="t" o:hr="t"/>
+        </w:pict>
       </w:r>
     </w:p>
     <w:p>
@@ -3643,8 +3706,15 @@
         <w:t xml:space="preserve">crop emergence, 1998-2020.</w:t>
       </w:r>
     </w:p>
+    <w:p>
+      <w:r>
+        <w:pict>
+          <v:rect style="width:0;height:1.5pt" o:hralign="center" o:hrstd="t" o:hr="t"/>
+        </w:pict>
+      </w:r>
+    </w:p>
     <w:bookmarkEnd w:id="45"/>
-    <w:bookmarkStart w:id="52" w:name="eco-efficiency-1"/>
+    <w:bookmarkStart w:id="49" w:name="eco-efficiency-1"/>
     <w:p>
       <w:pPr>
         <w:pStyle w:val="Heading2"/>
@@ -3658,7 +3728,30 @@
         <w:pStyle w:val="FirstParagraph"/>
       </w:pPr>
       <w:r>
-        <w:t xml:space="preserve">Corn production eco-efficiency for both yield (Figure 6A) and value (Figure 6B) increased substantially between 1998 through 2011. However, in 2012, a substantial drop in eco-efficiency was observed, and corn eco-efficiency remained relatively flat to decreasing through 2020. In soybean production, eco-efficiency declined slowly throughout the period 2005 through 2020 (Figures 6C; 6D). The recent declining trends in eco-efficiency suggest that the negative trend associated with POST insecticides may be outstripping yield or production value gains in corn production, at least on a national-scale.</w:t>
+        <w:t xml:space="preserve">Corn and soybean yields have steadily increased in the United States between 1998 and 2020 (Figure 6A, 6D). Corn production eco-efficiency for both yield (Figure 6B) and value (Figure 6C) increased substantially between 1998 through 2011, in part due to the observed yield increase. However, in 2012, a substantial drop in eco-efficiency was observed, and corn eco-efficiency decreased through 2020. In soybean production, eco-efficiency declined slowly throughout the period 2005 through 2020 (Figures 6C; 6D). Because both corn and soybean yield continued to increase throughout this period, the reduction in eco-efficiency in recent years suggests that the relative increase observed in the honey bee</w:t>
+      </w:r>
+      <w:r>
+        <w:t xml:space="preserve"> </w:t>
+      </w:r>
+      <w:r>
+        <w:rPr>
+          <w:iCs/>
+          <w:i/>
+        </w:rPr>
+        <w:t xml:space="preserve">TI</w:t>
+      </w:r>
+      <w:r>
+        <w:t xml:space="preserve"> </w:t>
+      </w:r>
+      <w:r>
+        <w:t xml:space="preserve">is out-pacing the relative increases in corn yields since 2012, at least on the national scale.</w:t>
+      </w:r>
+    </w:p>
+    <w:p>
+      <w:r>
+        <w:pict>
+          <v:rect style="width:0;height:1.5pt" o:hralign="center" o:hrstd="t" o:hr="t"/>
+        </w:pict>
       </w:r>
     </w:p>
     <w:p>
@@ -3668,14 +3761,14 @@
       <w:r>
         <w:drawing>
           <wp:inline>
-            <wp:extent cx="5943600" cy="3962399"/>
+            <wp:extent cx="5943600" cy="3301999"/>
             <wp:effectExtent b="0" l="0" r="0" t="0"/>
-            <wp:docPr descr="Figure 6. Honeybee eco-efficiency index for insecticides applied to corn or soybean after crop emergence. (A) efficiency numerator is crop yield; (B) efficiency numerator is the farm value of crop production." title="" id="47" name="Picture"/>
+            <wp:docPr descr="Figure 6. Corn (A) and soybean (B) yield, and honey bee eco-efficiency index for insecticides applied to corn or soybean after crop emergence. Yield eco-efficiency numerator is crop yield (B, D); value eco-efficiency numerator is the farm value of crop production (E, F)." title="" id="47" name="Picture"/>
             <a:graphic>
               <a:graphicData uri="http://schemas.openxmlformats.org/drawingml/2006/picture">
                 <pic:pic>
                   <pic:nvPicPr>
-                    <pic:cNvPr descr="PesticideBeeTox_files/figure-docx/unnamed-chunk-18-1.png" id="48" name="Picture"/>
+                    <pic:cNvPr descr="PesticideBeeTox_files/figure-docx/unnamed-chunk-16-1.png" id="48" name="Picture"/>
                     <pic:cNvPicPr>
                       <a:picLocks noChangeArrowheads="1" noChangeAspect="1"/>
                     </pic:cNvPicPr>
@@ -3689,7 +3782,7 @@
                   <pic:spPr bwMode="auto">
                     <a:xfrm>
                       <a:off x="0" y="0"/>
-                      <a:ext cx="5943600" cy="3962399"/>
+                      <a:ext cx="5943600" cy="3301999"/>
                     </a:xfrm>
                     <a:prstGeom prst="rect">
                       <a:avLst/>
@@ -3717,7 +3810,7 @@
           <w:bCs/>
           <w:b/>
         </w:rPr>
-        <w:t xml:space="preserve">Figure 6. Honeybee eco-efficiency index for insecticides applied to corn or soybean</w:t>
+        <w:t xml:space="preserve">Figure 6. Corn (A) and soybean (B) yield, and honey bee eco-efficiency index for insecticides applied to corn or soybean</w:t>
       </w:r>
       <w:r>
         <w:rPr>
@@ -3747,66 +3840,7 @@
           <w:bCs/>
           <w:b/>
         </w:rPr>
-        <w:t xml:space="preserve">crop emergence. (A) efficiency numerator is crop yield; (B) efficiency numerator is the farm value of crop production.</w:t>
-      </w:r>
-    </w:p>
-    <w:p>
-      <w:pPr>
-        <w:pStyle w:val="CaptionedFigure"/>
-      </w:pPr>
-      <w:r>
-        <w:drawing>
-          <wp:inline>
-            <wp:extent cx="5943600" cy="2122714"/>
-            <wp:effectExtent b="0" l="0" r="0" t="0"/>
-            <wp:docPr descr="Figure X. Chemical expenses in billion USD (A) and as a proportion of total crop production operation expenses (B)." title="" id="50" name="Picture"/>
-            <a:graphic>
-              <a:graphicData uri="http://schemas.openxmlformats.org/drawingml/2006/picture">
-                <pic:pic>
-                  <pic:nvPicPr>
-                    <pic:cNvPr descr="PesticideBeeTox_files/figure-docx/unnamed-chunk-19-1.png" id="51" name="Picture"/>
-                    <pic:cNvPicPr>
-                      <a:picLocks noChangeArrowheads="1" noChangeAspect="1"/>
-                    </pic:cNvPicPr>
-                  </pic:nvPicPr>
-                  <pic:blipFill>
-                    <a:blip r:embed="rId49"/>
-                    <a:stretch>
-                      <a:fillRect/>
-                    </a:stretch>
-                  </pic:blipFill>
-                  <pic:spPr bwMode="auto">
-                    <a:xfrm>
-                      <a:off x="0" y="0"/>
-                      <a:ext cx="5943600" cy="2122714"/>
-                    </a:xfrm>
-                    <a:prstGeom prst="rect">
-                      <a:avLst/>
-                    </a:prstGeom>
-                    <a:noFill/>
-                    <a:ln w="9525">
-                      <a:noFill/>
-                      <a:headEnd/>
-                      <a:tailEnd/>
-                    </a:ln>
-                  </pic:spPr>
-                </pic:pic>
-              </a:graphicData>
-            </a:graphic>
-          </wp:inline>
-        </w:drawing>
-      </w:r>
-    </w:p>
-    <w:p>
-      <w:pPr>
-        <w:pStyle w:val="ImageCaption"/>
-      </w:pPr>
-      <w:r>
-        <w:rPr>
-          <w:bCs/>
-          <w:b/>
-        </w:rPr>
-        <w:t xml:space="preserve">Figure X. Chemical expenses in billion USD (A) and as a proportion of total crop production operation expenses (B).</w:t>
+        <w:t xml:space="preserve">crop emergence. Yield eco-efficiency numerator is crop yield (B, D); value eco-efficiency numerator is the farm value of crop production (E, F).</w:t>
       </w:r>
     </w:p>
     <w:p>
@@ -3816,11 +3850,203 @@
         </w:pict>
       </w:r>
     </w:p>
-    <w:bookmarkEnd w:id="52"/>
-    <w:bookmarkStart w:id="53" w:name="supplemental-information"/>
-    <w:p>
-      <w:pPr>
-        <w:pStyle w:val="Heading2"/>
+    <w:bookmarkEnd w:id="49"/>
+    <w:bookmarkEnd w:id="50"/>
+    <w:bookmarkStart w:id="51" w:name="discussion"/>
+    <w:p>
+      <w:pPr>
+        <w:pStyle w:val="Heading1"/>
+      </w:pPr>
+      <w:r>
+        <w:t xml:space="preserve">Discussion</w:t>
+      </w:r>
+    </w:p>
+    <w:p>
+      <w:pPr>
+        <w:pStyle w:val="FirstParagraph"/>
+      </w:pPr>
+      <w:r>
+        <w:t xml:space="preserve">Probable points to cover here:</w:t>
+      </w:r>
+    </w:p>
+    <w:p>
+      <w:pPr>
+        <w:numPr>
+          <w:ilvl w:val="0"/>
+          <w:numId w:val="1003"/>
+        </w:numPr>
+        <w:pStyle w:val="Compact"/>
+      </w:pPr>
+      <w:r>
+        <w:t xml:space="preserve">Important caveat that this data doesn’t include seed treatments - that is a separate source of potential risk to non-target organisms.</w:t>
+      </w:r>
+    </w:p>
+    <w:p>
+      <w:pPr>
+        <w:numPr>
+          <w:ilvl w:val="0"/>
+          <w:numId w:val="1003"/>
+        </w:numPr>
+        <w:pStyle w:val="Compact"/>
+      </w:pPr>
+      <w:r>
+        <w:t xml:space="preserve">There’s a lot less honey bee toxicity being applied to corn in recent years (2015-2020) compared to earlier (2000-2005). This is mostly due to a drastic decrease in PRE instecticide use over this period.</w:t>
+      </w:r>
+    </w:p>
+    <w:p>
+      <w:pPr>
+        <w:numPr>
+          <w:ilvl w:val="0"/>
+          <w:numId w:val="1003"/>
+        </w:numPr>
+        <w:pStyle w:val="Compact"/>
+      </w:pPr>
+      <w:r>
+        <w:t xml:space="preserve">However, there has been an overall increase in the amount of honey bee toxicity being applied POST over that time period. In corn, this was a 1.8-fold increase, from 0.12 to 0.22. In soybeans, it went from approximately zero before 2004 to 0.59. More honey bee toxicity is being applied POST in soybeans than in corn in the more recent period (2015 to 2020).</w:t>
+      </w:r>
+    </w:p>
+    <w:p>
+      <w:pPr>
+        <w:numPr>
+          <w:ilvl w:val="0"/>
+          <w:numId w:val="1003"/>
+        </w:numPr>
+        <w:pStyle w:val="Compact"/>
+      </w:pPr>
+      <w:r>
+        <w:t xml:space="preserve">Bifenthrin is probably the most obvious recent contributor to the increases in POST insecticide use for both crops. The pests that appear to drive the most bifenthrin risk to honeybees are:</w:t>
+      </w:r>
+    </w:p>
+    <w:p>
+      <w:pPr>
+        <w:numPr>
+          <w:ilvl w:val="1"/>
+          <w:numId w:val="1004"/>
+        </w:numPr>
+        <w:pStyle w:val="Compact"/>
+      </w:pPr>
+      <w:r>
+        <w:t xml:space="preserve">spider mites, corn rootworm, and Western bean cutworm in corn.</w:t>
+      </w:r>
+    </w:p>
+    <w:p>
+      <w:pPr>
+        <w:numPr>
+          <w:ilvl w:val="1"/>
+          <w:numId w:val="1004"/>
+        </w:numPr>
+        <w:pStyle w:val="Compact"/>
+      </w:pPr>
+      <w:r>
+        <w:t xml:space="preserve">stink bugs and soybean aphids in soybean.</w:t>
+      </w:r>
+    </w:p>
+    <w:p>
+      <w:pPr>
+        <w:numPr>
+          <w:ilvl w:val="0"/>
+          <w:numId w:val="1003"/>
+        </w:numPr>
+        <w:pStyle w:val="Compact"/>
+      </w:pPr>
+      <w:r>
+        <w:t xml:space="preserve">Given all of this, future research should be aimed at</w:t>
+      </w:r>
+    </w:p>
+    <w:p>
+      <w:pPr>
+        <w:numPr>
+          <w:ilvl w:val="1"/>
+          <w:numId w:val="1005"/>
+        </w:numPr>
+        <w:pStyle w:val="Compact"/>
+      </w:pPr>
+      <w:r>
+        <w:t xml:space="preserve">investigating</w:t>
+      </w:r>
+      <w:r>
+        <w:t xml:space="preserve"> </w:t>
+      </w:r>
+      <w:r>
+        <w:rPr>
+          <w:iCs/>
+          <w:i/>
+        </w:rPr>
+        <w:t xml:space="preserve">why</w:t>
+      </w:r>
+      <w:r>
+        <w:t xml:space="preserve"> </w:t>
+      </w:r>
+      <w:r>
+        <w:t xml:space="preserve">POST insecticides are increasing; is it due to a perceived increase in pest pressure, or the cost of pesticides decreasing, or something else?</w:t>
+      </w:r>
+    </w:p>
+    <w:p>
+      <w:pPr>
+        <w:numPr>
+          <w:ilvl w:val="1"/>
+          <w:numId w:val="1005"/>
+        </w:numPr>
+        <w:pStyle w:val="Compact"/>
+      </w:pPr>
+      <w:r>
+        <w:t xml:space="preserve">finding alternative pest control measures for the pest targets that contribute most to the honey bee</w:t>
+      </w:r>
+      <w:r>
+        <w:t xml:space="preserve"> </w:t>
+      </w:r>
+      <w:r>
+        <w:rPr>
+          <w:iCs/>
+          <w:i/>
+        </w:rPr>
+        <w:t xml:space="preserve">TI</w:t>
+      </w:r>
+      <w:r>
+        <w:t xml:space="preserve">:</w:t>
+      </w:r>
+    </w:p>
+    <w:p>
+      <w:pPr>
+        <w:numPr>
+          <w:ilvl w:val="2"/>
+          <w:numId w:val="1006"/>
+        </w:numPr>
+        <w:pStyle w:val="Compact"/>
+      </w:pPr>
+      <w:r>
+        <w:t xml:space="preserve">root worm species, and other silk-eating critters, as well as cutworms in corn.</w:t>
+      </w:r>
+    </w:p>
+    <w:p>
+      <w:pPr>
+        <w:numPr>
+          <w:ilvl w:val="2"/>
+          <w:numId w:val="1006"/>
+        </w:numPr>
+        <w:pStyle w:val="Compact"/>
+      </w:pPr>
+      <w:r>
+        <w:t xml:space="preserve">stink bugs and aphids in soybeans.</w:t>
+      </w:r>
+    </w:p>
+    <w:p>
+      <w:pPr>
+        <w:numPr>
+          <w:ilvl w:val="1"/>
+          <w:numId w:val="1005"/>
+        </w:numPr>
+        <w:pStyle w:val="Compact"/>
+      </w:pPr>
+      <w:r>
+        <w:t xml:space="preserve">these four pest species represent a large proportion of the relative risk to honey bees in corn and soybean production in the US, so efforts to reduce the need for pesticides to control them (or education efforst on whether treatments are actually needed) would probably pay dividends in reducing non-target risks to insects like honey bees.</w:t>
+      </w:r>
+    </w:p>
+    <w:bookmarkEnd w:id="51"/>
+    <w:bookmarkStart w:id="55" w:name="supplemental-information"/>
+    <w:p>
+      <w:pPr>
+        <w:pStyle w:val="Heading1"/>
       </w:pPr>
       <w:r>
         <w:t xml:space="preserve">Supplemental Information</w:t>
@@ -7456,9 +7682,1184 @@
         </w:pict>
       </w:r>
     </w:p>
-    <w:bookmarkEnd w:id="53"/>
-    <w:bookmarkEnd w:id="54"/>
-    <w:bookmarkStart w:id="97" w:name="literature-cited"/>
+    <w:p>
+      <w:pPr>
+        <w:pStyle w:val="FirstParagraph"/>
+      </w:pPr>
+      <w:r>
+        <w:rPr>
+          <w:iCs/>
+          <w:i/>
+        </w:rPr>
+        <w:t xml:space="preserve">Bifenthrin Pest Targets</w:t>
+      </w:r>
+    </w:p>
+    <w:tbl>
+      <w:tblPr>
+        <w:tblStyle w:val="Table"/>
+        <w:tblW w:type="pct" w:w="5000"/>
+        <w:tblLook w:firstRow="1" w:lastRow="0" w:firstColumn="0" w:lastColumn="0" w:noHBand="0" w:noVBand="0" w:val="0020"/>
+        <w:jc w:val="start"/>
+      </w:tblPr>
+      <w:tblGrid>
+        <w:gridCol w:w="1063"/>
+        <w:gridCol w:w="827"/>
+        <w:gridCol w:w="1773"/>
+        <w:gridCol w:w="2718"/>
+        <w:gridCol w:w="1536"/>
+      </w:tblGrid>
+      <w:tr>
+        <w:trPr>
+          <w:tblHeader w:val="true"/>
+        </w:trPr>
+        <w:tc>
+          <w:tcPr/>
+          <w:p>
+            <w:pPr>
+              <w:pStyle w:val="Compact"/>
+              <w:jc w:val="left"/>
+            </w:pPr>
+            <w:r>
+              <w:t xml:space="preserve">Crop</w:t>
+            </w:r>
+          </w:p>
+        </w:tc>
+        <w:tc>
+          <w:tcPr/>
+          <w:p>
+            <w:pPr>
+              <w:pStyle w:val="Compact"/>
+              <w:jc w:val="left"/>
+            </w:pPr>
+            <w:r>
+              <w:t xml:space="preserve">Timing</w:t>
+            </w:r>
+          </w:p>
+        </w:tc>
+        <w:tc>
+          <w:tcPr/>
+          <w:p>
+            <w:pPr>
+              <w:pStyle w:val="Compact"/>
+              <w:jc w:val="left"/>
+            </w:pPr>
+            <w:r>
+              <w:t xml:space="preserve">TaxonGroup</w:t>
+            </w:r>
+          </w:p>
+        </w:tc>
+        <w:tc>
+          <w:tcPr/>
+          <w:p>
+            <w:pPr>
+              <w:pStyle w:val="Compact"/>
+              <w:jc w:val="left"/>
+            </w:pPr>
+            <w:r>
+              <w:t xml:space="preserve">Pest</w:t>
+            </w:r>
+          </w:p>
+        </w:tc>
+        <w:tc>
+          <w:tcPr/>
+          <w:p>
+            <w:pPr>
+              <w:pStyle w:val="Compact"/>
+              <w:jc w:val="right"/>
+            </w:pPr>
+            <w:r>
+              <w:t xml:space="preserve">pestToxIndex</w:t>
+            </w:r>
+          </w:p>
+        </w:tc>
+      </w:tr>
+      <w:tr>
+        <w:tc>
+          <w:tcPr/>
+          <w:p>
+            <w:pPr>
+              <w:pStyle w:val="Compact"/>
+              <w:jc w:val="left"/>
+            </w:pPr>
+            <w:r>
+              <w:t xml:space="preserve">Corn</w:t>
+            </w:r>
+          </w:p>
+        </w:tc>
+        <w:tc>
+          <w:tcPr/>
+          <w:p>
+            <w:pPr>
+              <w:pStyle w:val="Compact"/>
+              <w:jc w:val="left"/>
+            </w:pPr>
+            <w:r>
+              <w:t xml:space="preserve">POST</w:t>
+            </w:r>
+          </w:p>
+        </w:tc>
+        <w:tc>
+          <w:tcPr/>
+          <w:p>
+            <w:pPr>
+              <w:pStyle w:val="Compact"/>
+              <w:jc w:val="left"/>
+            </w:pPr>
+            <w:r>
+              <w:t xml:space="preserve">Unknown</w:t>
+            </w:r>
+          </w:p>
+        </w:tc>
+        <w:tc>
+          <w:tcPr/>
+          <w:p>
+            <w:pPr>
+              <w:pStyle w:val="Compact"/>
+              <w:jc w:val="left"/>
+            </w:pPr>
+            <w:r>
+              <w:t xml:space="preserve">No Answer Insect</w:t>
+            </w:r>
+          </w:p>
+        </w:tc>
+        <w:tc>
+          <w:tcPr/>
+          <w:p>
+            <w:pPr>
+              <w:pStyle w:val="Compact"/>
+              <w:jc w:val="right"/>
+            </w:pPr>
+            <w:r>
+              <w:t xml:space="preserve">0.0785026</w:t>
+            </w:r>
+          </w:p>
+        </w:tc>
+      </w:tr>
+      <w:tr>
+        <w:tc>
+          <w:tcPr/>
+          <w:p>
+            <w:pPr>
+              <w:pStyle w:val="Compact"/>
+              <w:jc w:val="left"/>
+            </w:pPr>
+            <w:r>
+              <w:t xml:space="preserve">Corn</w:t>
+            </w:r>
+          </w:p>
+        </w:tc>
+        <w:tc>
+          <w:tcPr/>
+          <w:p>
+            <w:pPr>
+              <w:pStyle w:val="Compact"/>
+              <w:jc w:val="left"/>
+            </w:pPr>
+            <w:r>
+              <w:t xml:space="preserve">POST</w:t>
+            </w:r>
+          </w:p>
+        </w:tc>
+        <w:tc>
+          <w:tcPr/>
+          <w:p>
+            <w:pPr>
+              <w:pStyle w:val="Compact"/>
+              <w:jc w:val="left"/>
+            </w:pPr>
+            <w:r>
+              <w:t xml:space="preserve">Trombidiformes</w:t>
+            </w:r>
+          </w:p>
+        </w:tc>
+        <w:tc>
+          <w:tcPr/>
+          <w:p>
+            <w:pPr>
+              <w:pStyle w:val="Compact"/>
+              <w:jc w:val="left"/>
+            </w:pPr>
+            <w:r>
+              <w:t xml:space="preserve">MITE, SPIDER</w:t>
+            </w:r>
+          </w:p>
+        </w:tc>
+        <w:tc>
+          <w:tcPr/>
+          <w:p>
+            <w:pPr>
+              <w:pStyle w:val="Compact"/>
+              <w:jc w:val="right"/>
+            </w:pPr>
+            <w:r>
+              <w:t xml:space="preserve">0.0603113</w:t>
+            </w:r>
+          </w:p>
+        </w:tc>
+      </w:tr>
+      <w:tr>
+        <w:tc>
+          <w:tcPr/>
+          <w:p>
+            <w:pPr>
+              <w:pStyle w:val="Compact"/>
+              <w:jc w:val="left"/>
+            </w:pPr>
+            <w:r>
+              <w:t xml:space="preserve">Corn</w:t>
+            </w:r>
+          </w:p>
+        </w:tc>
+        <w:tc>
+          <w:tcPr/>
+          <w:p>
+            <w:pPr>
+              <w:pStyle w:val="Compact"/>
+              <w:jc w:val="left"/>
+            </w:pPr>
+            <w:r>
+              <w:t xml:space="preserve">POST</w:t>
+            </w:r>
+          </w:p>
+        </w:tc>
+        <w:tc>
+          <w:tcPr/>
+          <w:p>
+            <w:pPr>
+              <w:pStyle w:val="Compact"/>
+              <w:jc w:val="left"/>
+            </w:pPr>
+            <w:r>
+              <w:t xml:space="preserve">Coleoptera</w:t>
+            </w:r>
+          </w:p>
+        </w:tc>
+        <w:tc>
+          <w:tcPr/>
+          <w:p>
+            <w:pPr>
+              <w:pStyle w:val="Compact"/>
+              <w:jc w:val="left"/>
+            </w:pPr>
+            <w:r>
+              <w:t xml:space="preserve">ROOTWORM, CORN</w:t>
+            </w:r>
+          </w:p>
+        </w:tc>
+        <w:tc>
+          <w:tcPr/>
+          <w:p>
+            <w:pPr>
+              <w:pStyle w:val="Compact"/>
+              <w:jc w:val="right"/>
+            </w:pPr>
+            <w:r>
+              <w:t xml:space="preserve">0.0518045</w:t>
+            </w:r>
+          </w:p>
+        </w:tc>
+      </w:tr>
+      <w:tr>
+        <w:tc>
+          <w:tcPr/>
+          <w:p>
+            <w:pPr>
+              <w:pStyle w:val="Compact"/>
+              <w:jc w:val="left"/>
+            </w:pPr>
+            <w:r>
+              <w:t xml:space="preserve">Corn</w:t>
+            </w:r>
+          </w:p>
+        </w:tc>
+        <w:tc>
+          <w:tcPr/>
+          <w:p>
+            <w:pPr>
+              <w:pStyle w:val="Compact"/>
+              <w:jc w:val="left"/>
+            </w:pPr>
+            <w:r>
+              <w:t xml:space="preserve">POST</w:t>
+            </w:r>
+          </w:p>
+        </w:tc>
+        <w:tc>
+          <w:tcPr/>
+          <w:p>
+            <w:pPr>
+              <w:pStyle w:val="Compact"/>
+              <w:jc w:val="left"/>
+            </w:pPr>
+            <w:r>
+              <w:t xml:space="preserve">Lepidoptera</w:t>
+            </w:r>
+          </w:p>
+        </w:tc>
+        <w:tc>
+          <w:tcPr/>
+          <w:p>
+            <w:pPr>
+              <w:pStyle w:val="Compact"/>
+              <w:jc w:val="left"/>
+            </w:pPr>
+            <w:r>
+              <w:t xml:space="preserve">CUTWORM, WESTERN BEAN</w:t>
+            </w:r>
+          </w:p>
+        </w:tc>
+        <w:tc>
+          <w:tcPr/>
+          <w:p>
+            <w:pPr>
+              <w:pStyle w:val="Compact"/>
+              <w:jc w:val="right"/>
+            </w:pPr>
+            <w:r>
+              <w:t xml:space="preserve">0.0480792</w:t>
+            </w:r>
+          </w:p>
+        </w:tc>
+      </w:tr>
+      <w:tr>
+        <w:tc>
+          <w:tcPr/>
+          <w:p>
+            <w:pPr>
+              <w:pStyle w:val="Compact"/>
+              <w:jc w:val="left"/>
+            </w:pPr>
+            <w:r>
+              <w:t xml:space="preserve">Corn</w:t>
+            </w:r>
+          </w:p>
+        </w:tc>
+        <w:tc>
+          <w:tcPr/>
+          <w:p>
+            <w:pPr>
+              <w:pStyle w:val="Compact"/>
+              <w:jc w:val="left"/>
+            </w:pPr>
+            <w:r>
+              <w:t xml:space="preserve">POST</w:t>
+            </w:r>
+          </w:p>
+        </w:tc>
+        <w:tc>
+          <w:tcPr/>
+          <w:p>
+            <w:pPr>
+              <w:pStyle w:val="Compact"/>
+              <w:jc w:val="left"/>
+            </w:pPr>
+            <w:r>
+              <w:t xml:space="preserve">Orthoptera</w:t>
+            </w:r>
+          </w:p>
+        </w:tc>
+        <w:tc>
+          <w:tcPr/>
+          <w:p>
+            <w:pPr>
+              <w:pStyle w:val="Compact"/>
+              <w:jc w:val="left"/>
+            </w:pPr>
+            <w:r>
+              <w:t xml:space="preserve">GRASSHOPPER</w:t>
+            </w:r>
+          </w:p>
+        </w:tc>
+        <w:tc>
+          <w:tcPr/>
+          <w:p>
+            <w:pPr>
+              <w:pStyle w:val="Compact"/>
+              <w:jc w:val="right"/>
+            </w:pPr>
+            <w:r>
+              <w:t xml:space="preserve">0.0289052</w:t>
+            </w:r>
+          </w:p>
+        </w:tc>
+      </w:tr>
+      <w:tr>
+        <w:tc>
+          <w:tcPr/>
+          <w:p>
+            <w:pPr>
+              <w:pStyle w:val="Compact"/>
+              <w:jc w:val="left"/>
+            </w:pPr>
+            <w:r>
+              <w:t xml:space="preserve">Corn</w:t>
+            </w:r>
+          </w:p>
+        </w:tc>
+        <w:tc>
+          <w:tcPr/>
+          <w:p>
+            <w:pPr>
+              <w:pStyle w:val="Compact"/>
+              <w:jc w:val="left"/>
+            </w:pPr>
+            <w:r>
+              <w:t xml:space="preserve">POST</w:t>
+            </w:r>
+          </w:p>
+        </w:tc>
+        <w:tc>
+          <w:tcPr/>
+          <w:p>
+            <w:pPr>
+              <w:pStyle w:val="Compact"/>
+              <w:jc w:val="left"/>
+            </w:pPr>
+            <w:r>
+              <w:t xml:space="preserve">Hemiptera</w:t>
+            </w:r>
+          </w:p>
+        </w:tc>
+        <w:tc>
+          <w:tcPr/>
+          <w:p>
+            <w:pPr>
+              <w:pStyle w:val="Compact"/>
+              <w:jc w:val="left"/>
+            </w:pPr>
+            <w:r>
+              <w:t xml:space="preserve">BUG, BROWN STINK</w:t>
+            </w:r>
+          </w:p>
+        </w:tc>
+        <w:tc>
+          <w:tcPr/>
+          <w:p>
+            <w:pPr>
+              <w:pStyle w:val="Compact"/>
+              <w:jc w:val="right"/>
+            </w:pPr>
+            <w:r>
+              <w:t xml:space="preserve">0.0273412</w:t>
+            </w:r>
+          </w:p>
+        </w:tc>
+      </w:tr>
+      <w:tr>
+        <w:tc>
+          <w:tcPr/>
+          <w:p>
+            <w:pPr>
+              <w:pStyle w:val="Compact"/>
+              <w:jc w:val="left"/>
+            </w:pPr>
+            <w:r>
+              <w:t xml:space="preserve">Corn</w:t>
+            </w:r>
+          </w:p>
+        </w:tc>
+        <w:tc>
+          <w:tcPr/>
+          <w:p>
+            <w:pPr>
+              <w:pStyle w:val="Compact"/>
+              <w:jc w:val="left"/>
+            </w:pPr>
+            <w:r>
+              <w:t xml:space="preserve">POST</w:t>
+            </w:r>
+          </w:p>
+        </w:tc>
+        <w:tc>
+          <w:tcPr/>
+          <w:p>
+            <w:pPr>
+              <w:pStyle w:val="Compact"/>
+              <w:jc w:val="left"/>
+            </w:pPr>
+            <w:r>
+              <w:t xml:space="preserve">Coleoptera</w:t>
+            </w:r>
+          </w:p>
+        </w:tc>
+        <w:tc>
+          <w:tcPr/>
+          <w:p>
+            <w:pPr>
+              <w:pStyle w:val="Compact"/>
+              <w:jc w:val="left"/>
+            </w:pPr>
+            <w:r>
+              <w:t xml:space="preserve">ROOTWORM, WESTERN CORN</w:t>
+            </w:r>
+          </w:p>
+        </w:tc>
+        <w:tc>
+          <w:tcPr/>
+          <w:p>
+            <w:pPr>
+              <w:pStyle w:val="Compact"/>
+              <w:jc w:val="right"/>
+            </w:pPr>
+            <w:r>
+              <w:t xml:space="preserve">0.0265845</w:t>
+            </w:r>
+          </w:p>
+        </w:tc>
+      </w:tr>
+      <w:tr>
+        <w:tc>
+          <w:tcPr/>
+          <w:p>
+            <w:pPr>
+              <w:pStyle w:val="Compact"/>
+              <w:jc w:val="left"/>
+            </w:pPr>
+            <w:r>
+              <w:t xml:space="preserve">Corn</w:t>
+            </w:r>
+          </w:p>
+        </w:tc>
+        <w:tc>
+          <w:tcPr/>
+          <w:p>
+            <w:pPr>
+              <w:pStyle w:val="Compact"/>
+              <w:jc w:val="left"/>
+            </w:pPr>
+            <w:r>
+              <w:t xml:space="preserve">POST</w:t>
+            </w:r>
+          </w:p>
+        </w:tc>
+        <w:tc>
+          <w:tcPr/>
+          <w:p>
+            <w:pPr>
+              <w:pStyle w:val="Compact"/>
+              <w:jc w:val="left"/>
+            </w:pPr>
+            <w:r>
+              <w:t xml:space="preserve">Lepidoptera</w:t>
+            </w:r>
+          </w:p>
+        </w:tc>
+        <w:tc>
+          <w:tcPr/>
+          <w:p>
+            <w:pPr>
+              <w:pStyle w:val="Compact"/>
+              <w:jc w:val="left"/>
+            </w:pPr>
+            <w:r>
+              <w:t xml:space="preserve">WORM, CORN EAR</w:t>
+            </w:r>
+          </w:p>
+        </w:tc>
+        <w:tc>
+          <w:tcPr/>
+          <w:p>
+            <w:pPr>
+              <w:pStyle w:val="Compact"/>
+              <w:jc w:val="right"/>
+            </w:pPr>
+            <w:r>
+              <w:t xml:space="preserve">0.0260311</w:t>
+            </w:r>
+          </w:p>
+        </w:tc>
+      </w:tr>
+      <w:tr>
+        <w:tc>
+          <w:tcPr/>
+          <w:p>
+            <w:pPr>
+              <w:pStyle w:val="Compact"/>
+              <w:jc w:val="left"/>
+            </w:pPr>
+            <w:r>
+              <w:t xml:space="preserve">Soybeans</w:t>
+            </w:r>
+          </w:p>
+        </w:tc>
+        <w:tc>
+          <w:tcPr/>
+          <w:p>
+            <w:pPr>
+              <w:pStyle w:val="Compact"/>
+              <w:jc w:val="left"/>
+            </w:pPr>
+            <w:r>
+              <w:t xml:space="preserve">POST</w:t>
+            </w:r>
+          </w:p>
+        </w:tc>
+        <w:tc>
+          <w:tcPr/>
+          <w:p>
+            <w:pPr>
+              <w:pStyle w:val="Compact"/>
+              <w:jc w:val="left"/>
+            </w:pPr>
+            <w:r>
+              <w:t xml:space="preserve">Hemiptera</w:t>
+            </w:r>
+          </w:p>
+        </w:tc>
+        <w:tc>
+          <w:tcPr/>
+          <w:p>
+            <w:pPr>
+              <w:pStyle w:val="Compact"/>
+              <w:jc w:val="left"/>
+            </w:pPr>
+            <w:r>
+              <w:t xml:space="preserve">BUG, STINK</w:t>
+            </w:r>
+          </w:p>
+        </w:tc>
+        <w:tc>
+          <w:tcPr/>
+          <w:p>
+            <w:pPr>
+              <w:pStyle w:val="Compact"/>
+              <w:jc w:val="right"/>
+            </w:pPr>
+            <w:r>
+              <w:t xml:space="preserve">0.0678013</w:t>
+            </w:r>
+          </w:p>
+        </w:tc>
+      </w:tr>
+      <w:tr>
+        <w:tc>
+          <w:tcPr/>
+          <w:p>
+            <w:pPr>
+              <w:pStyle w:val="Compact"/>
+              <w:jc w:val="left"/>
+            </w:pPr>
+            <w:r>
+              <w:t xml:space="preserve">Soybeans</w:t>
+            </w:r>
+          </w:p>
+        </w:tc>
+        <w:tc>
+          <w:tcPr/>
+          <w:p>
+            <w:pPr>
+              <w:pStyle w:val="Compact"/>
+              <w:jc w:val="left"/>
+            </w:pPr>
+            <w:r>
+              <w:t xml:space="preserve">POST</w:t>
+            </w:r>
+          </w:p>
+        </w:tc>
+        <w:tc>
+          <w:tcPr/>
+          <w:p>
+            <w:pPr>
+              <w:pStyle w:val="Compact"/>
+              <w:jc w:val="left"/>
+            </w:pPr>
+            <w:r>
+              <w:t xml:space="preserve">Unknown</w:t>
+            </w:r>
+          </w:p>
+        </w:tc>
+        <w:tc>
+          <w:tcPr/>
+          <w:p>
+            <w:pPr>
+              <w:pStyle w:val="Compact"/>
+              <w:jc w:val="left"/>
+            </w:pPr>
+            <w:r>
+              <w:t xml:space="preserve">No Answer Insect</w:t>
+            </w:r>
+          </w:p>
+        </w:tc>
+        <w:tc>
+          <w:tcPr/>
+          <w:p>
+            <w:pPr>
+              <w:pStyle w:val="Compact"/>
+              <w:jc w:val="right"/>
+            </w:pPr>
+            <w:r>
+              <w:t xml:space="preserve">0.0451038</w:t>
+            </w:r>
+          </w:p>
+        </w:tc>
+      </w:tr>
+      <w:tr>
+        <w:tc>
+          <w:tcPr/>
+          <w:p>
+            <w:pPr>
+              <w:pStyle w:val="Compact"/>
+              <w:jc w:val="left"/>
+            </w:pPr>
+            <w:r>
+              <w:t xml:space="preserve">Soybeans</w:t>
+            </w:r>
+          </w:p>
+        </w:tc>
+        <w:tc>
+          <w:tcPr/>
+          <w:p>
+            <w:pPr>
+              <w:pStyle w:val="Compact"/>
+              <w:jc w:val="left"/>
+            </w:pPr>
+            <w:r>
+              <w:t xml:space="preserve">POST</w:t>
+            </w:r>
+          </w:p>
+        </w:tc>
+        <w:tc>
+          <w:tcPr/>
+          <w:p>
+            <w:pPr>
+              <w:pStyle w:val="Compact"/>
+              <w:jc w:val="left"/>
+            </w:pPr>
+            <w:r>
+              <w:t xml:space="preserve">Hemiptera</w:t>
+            </w:r>
+          </w:p>
+        </w:tc>
+        <w:tc>
+          <w:tcPr/>
+          <w:p>
+            <w:pPr>
+              <w:pStyle w:val="Compact"/>
+              <w:jc w:val="left"/>
+            </w:pPr>
+            <w:r>
+              <w:t xml:space="preserve">APHID, SOYBEAN</w:t>
+            </w:r>
+          </w:p>
+        </w:tc>
+        <w:tc>
+          <w:tcPr/>
+          <w:p>
+            <w:pPr>
+              <w:pStyle w:val="Compact"/>
+              <w:jc w:val="right"/>
+            </w:pPr>
+            <w:r>
+              <w:t xml:space="preserve">0.0429406</w:t>
+            </w:r>
+          </w:p>
+        </w:tc>
+      </w:tr>
+      <w:tr>
+        <w:tc>
+          <w:tcPr/>
+          <w:p>
+            <w:pPr>
+              <w:pStyle w:val="Compact"/>
+              <w:jc w:val="left"/>
+            </w:pPr>
+            <w:r>
+              <w:t xml:space="preserve">Soybeans</w:t>
+            </w:r>
+          </w:p>
+        </w:tc>
+        <w:tc>
+          <w:tcPr/>
+          <w:p>
+            <w:pPr>
+              <w:pStyle w:val="Compact"/>
+              <w:jc w:val="left"/>
+            </w:pPr>
+            <w:r>
+              <w:t xml:space="preserve">POST</w:t>
+            </w:r>
+          </w:p>
+        </w:tc>
+        <w:tc>
+          <w:tcPr/>
+          <w:p>
+            <w:pPr>
+              <w:pStyle w:val="Compact"/>
+              <w:jc w:val="left"/>
+            </w:pPr>
+            <w:r>
+              <w:t xml:space="preserve">Coleoptera</w:t>
+            </w:r>
+          </w:p>
+        </w:tc>
+        <w:tc>
+          <w:tcPr/>
+          <w:p>
+            <w:pPr>
+              <w:pStyle w:val="Compact"/>
+              <w:jc w:val="left"/>
+            </w:pPr>
+            <w:r>
+              <w:t xml:space="preserve">BEETLE, BEAN LEAF</w:t>
+            </w:r>
+          </w:p>
+        </w:tc>
+        <w:tc>
+          <w:tcPr/>
+          <w:p>
+            <w:pPr>
+              <w:pStyle w:val="Compact"/>
+              <w:jc w:val="right"/>
+            </w:pPr>
+            <w:r>
+              <w:t xml:space="preserve">0.0319975</w:t>
+            </w:r>
+          </w:p>
+        </w:tc>
+      </w:tr>
+      <w:tr>
+        <w:tc>
+          <w:tcPr/>
+          <w:p>
+            <w:pPr>
+              <w:pStyle w:val="Compact"/>
+              <w:jc w:val="left"/>
+            </w:pPr>
+            <w:r>
+              <w:t xml:space="preserve">Soybeans</w:t>
+            </w:r>
+          </w:p>
+        </w:tc>
+        <w:tc>
+          <w:tcPr/>
+          <w:p>
+            <w:pPr>
+              <w:pStyle w:val="Compact"/>
+              <w:jc w:val="left"/>
+            </w:pPr>
+            <w:r>
+              <w:t xml:space="preserve">POST</w:t>
+            </w:r>
+          </w:p>
+        </w:tc>
+        <w:tc>
+          <w:tcPr/>
+          <w:p>
+            <w:pPr>
+              <w:pStyle w:val="Compact"/>
+              <w:jc w:val="left"/>
+            </w:pPr>
+            <w:r>
+              <w:t xml:space="preserve">Hemiptera</w:t>
+            </w:r>
+          </w:p>
+        </w:tc>
+        <w:tc>
+          <w:tcPr/>
+          <w:p>
+            <w:pPr>
+              <w:pStyle w:val="Compact"/>
+              <w:jc w:val="left"/>
+            </w:pPr>
+            <w:r>
+              <w:t xml:space="preserve">APHID</w:t>
+            </w:r>
+          </w:p>
+        </w:tc>
+        <w:tc>
+          <w:tcPr/>
+          <w:p>
+            <w:pPr>
+              <w:pStyle w:val="Compact"/>
+              <w:jc w:val="right"/>
+            </w:pPr>
+            <w:r>
+              <w:t xml:space="preserve">0.0258370</w:t>
+            </w:r>
+          </w:p>
+        </w:tc>
+      </w:tr>
+      <w:tr>
+        <w:tc>
+          <w:tcPr/>
+          <w:p>
+            <w:pPr>
+              <w:pStyle w:val="Compact"/>
+              <w:jc w:val="left"/>
+            </w:pPr>
+            <w:r>
+              <w:t xml:space="preserve">Soybeans</w:t>
+            </w:r>
+          </w:p>
+        </w:tc>
+        <w:tc>
+          <w:tcPr/>
+          <w:p>
+            <w:pPr>
+              <w:pStyle w:val="Compact"/>
+              <w:jc w:val="left"/>
+            </w:pPr>
+            <w:r>
+              <w:t xml:space="preserve">POST</w:t>
+            </w:r>
+          </w:p>
+        </w:tc>
+        <w:tc>
+          <w:tcPr/>
+          <w:p>
+            <w:pPr>
+              <w:pStyle w:val="Compact"/>
+              <w:jc w:val="left"/>
+            </w:pPr>
+            <w:r>
+              <w:t xml:space="preserve">Hemiptera</w:t>
+            </w:r>
+          </w:p>
+        </w:tc>
+        <w:tc>
+          <w:tcPr/>
+          <w:p>
+            <w:pPr>
+              <w:pStyle w:val="Compact"/>
+              <w:jc w:val="left"/>
+            </w:pPr>
+            <w:r>
+              <w:t xml:space="preserve">BUG, BROWN STINK</w:t>
+            </w:r>
+          </w:p>
+        </w:tc>
+        <w:tc>
+          <w:tcPr/>
+          <w:p>
+            <w:pPr>
+              <w:pStyle w:val="Compact"/>
+              <w:jc w:val="right"/>
+            </w:pPr>
+            <w:r>
+              <w:t xml:space="preserve">0.0214888</w:t>
+            </w:r>
+          </w:p>
+        </w:tc>
+      </w:tr>
+      <w:tr>
+        <w:tc>
+          <w:tcPr/>
+          <w:p>
+            <w:pPr>
+              <w:pStyle w:val="Compact"/>
+              <w:jc w:val="left"/>
+            </w:pPr>
+            <w:r>
+              <w:t xml:space="preserve">Soybeans</w:t>
+            </w:r>
+          </w:p>
+        </w:tc>
+        <w:tc>
+          <w:tcPr/>
+          <w:p>
+            <w:pPr>
+              <w:pStyle w:val="Compact"/>
+              <w:jc w:val="left"/>
+            </w:pPr>
+            <w:r>
+              <w:t xml:space="preserve">POST</w:t>
+            </w:r>
+          </w:p>
+        </w:tc>
+        <w:tc>
+          <w:tcPr/>
+          <w:p>
+            <w:pPr>
+              <w:pStyle w:val="Compact"/>
+              <w:jc w:val="left"/>
+            </w:pPr>
+            <w:r>
+              <w:t xml:space="preserve">Lepidoptera</w:t>
+            </w:r>
+          </w:p>
+        </w:tc>
+        <w:tc>
+          <w:tcPr/>
+          <w:p>
+            <w:pPr>
+              <w:pStyle w:val="Compact"/>
+              <w:jc w:val="left"/>
+            </w:pPr>
+            <w:r>
+              <w:t xml:space="preserve">WORM, CORN EAR</w:t>
+            </w:r>
+          </w:p>
+        </w:tc>
+        <w:tc>
+          <w:tcPr/>
+          <w:p>
+            <w:pPr>
+              <w:pStyle w:val="Compact"/>
+              <w:jc w:val="right"/>
+            </w:pPr>
+            <w:r>
+              <w:t xml:space="preserve">0.0196160</w:t>
+            </w:r>
+          </w:p>
+        </w:tc>
+      </w:tr>
+      <w:tr>
+        <w:tc>
+          <w:tcPr/>
+          <w:p>
+            <w:pPr>
+              <w:pStyle w:val="Compact"/>
+              <w:jc w:val="left"/>
+            </w:pPr>
+            <w:r>
+              <w:t xml:space="preserve">Soybeans</w:t>
+            </w:r>
+          </w:p>
+        </w:tc>
+        <w:tc>
+          <w:tcPr/>
+          <w:p>
+            <w:pPr>
+              <w:pStyle w:val="Compact"/>
+              <w:jc w:val="left"/>
+            </w:pPr>
+            <w:r>
+              <w:t xml:space="preserve">POST</w:t>
+            </w:r>
+          </w:p>
+        </w:tc>
+        <w:tc>
+          <w:tcPr/>
+          <w:p>
+            <w:pPr>
+              <w:pStyle w:val="Compact"/>
+              <w:jc w:val="left"/>
+            </w:pPr>
+            <w:r>
+              <w:t xml:space="preserve">Hemiptera</w:t>
+            </w:r>
+          </w:p>
+        </w:tc>
+        <w:tc>
+          <w:tcPr/>
+          <w:p>
+            <w:pPr>
+              <w:pStyle w:val="Compact"/>
+              <w:jc w:val="left"/>
+            </w:pPr>
+            <w:r>
+              <w:t xml:space="preserve">BUG, REDBANDED STINK</w:t>
+            </w:r>
+          </w:p>
+        </w:tc>
+        <w:tc>
+          <w:tcPr/>
+          <w:p>
+            <w:pPr>
+              <w:pStyle w:val="Compact"/>
+              <w:jc w:val="right"/>
+            </w:pPr>
+            <w:r>
+              <w:t xml:space="preserve">0.0188185</w:t>
+            </w:r>
+          </w:p>
+        </w:tc>
+      </w:tr>
+    </w:tbl>
+    <w:p>
+      <w:pPr>
+        <w:pStyle w:val="BodyText"/>
+      </w:pPr>
+      <w:r>
+        <w:t xml:space="preserve">This is some data I pulled from USDA - it is not specific to a crop, but estimates chemical expenses and all expenses for crop production operations. I’m unsure whether non-pesticides are included in</w:t>
+      </w:r>
+      <w:r>
+        <w:t xml:space="preserve"> </w:t>
+      </w:r>
+      <w:r>
+        <w:t xml:space="preserve">“</w:t>
+      </w:r>
+      <w:r>
+        <w:t xml:space="preserve">chemicals</w:t>
+      </w:r>
+      <w:r>
+        <w:t xml:space="preserve">”</w:t>
+      </w:r>
+      <w:r>
+        <w:t xml:space="preserve"> </w:t>
+      </w:r>
+      <w:r>
+        <w:t xml:space="preserve">here (fertilizer seems to not be included). I’m also unsure whether it is useful in any way… Panel B, chemicals as a proportion of total expenses seems to show the same (inverse) pattern that one might expect given the efficiency pattern in corn; but I’m not convinced those things are related very closely. Might be best to ignore this.</w:t>
+      </w:r>
+    </w:p>
+    <w:p>
+      <w:pPr>
+        <w:pStyle w:val="CaptionedFigure"/>
+      </w:pPr>
+      <w:r>
+        <w:drawing>
+          <wp:inline>
+            <wp:extent cx="5943600" cy="2122714"/>
+            <wp:effectExtent b="0" l="0" r="0" t="0"/>
+            <wp:docPr descr="Figure X. Chemical expenses in billion USD (A) and as a proportion of total crop production operation expenses (B)." title="" id="53" name="Picture"/>
+            <a:graphic>
+              <a:graphicData uri="http://schemas.openxmlformats.org/drawingml/2006/picture">
+                <pic:pic>
+                  <pic:nvPicPr>
+                    <pic:cNvPr descr="PesticideBeeTox_files/figure-docx/unnamed-chunk-21-1.png" id="54" name="Picture"/>
+                    <pic:cNvPicPr>
+                      <a:picLocks noChangeArrowheads="1" noChangeAspect="1"/>
+                    </pic:cNvPicPr>
+                  </pic:nvPicPr>
+                  <pic:blipFill>
+                    <a:blip r:embed="rId52"/>
+                    <a:stretch>
+                      <a:fillRect/>
+                    </a:stretch>
+                  </pic:blipFill>
+                  <pic:spPr bwMode="auto">
+                    <a:xfrm>
+                      <a:off x="0" y="0"/>
+                      <a:ext cx="5943600" cy="2122714"/>
+                    </a:xfrm>
+                    <a:prstGeom prst="rect">
+                      <a:avLst/>
+                    </a:prstGeom>
+                    <a:noFill/>
+                    <a:ln w="9525">
+                      <a:noFill/>
+                      <a:headEnd/>
+                      <a:tailEnd/>
+                    </a:ln>
+                  </pic:spPr>
+                </pic:pic>
+              </a:graphicData>
+            </a:graphic>
+          </wp:inline>
+        </w:drawing>
+      </w:r>
+    </w:p>
+    <w:p>
+      <w:pPr>
+        <w:pStyle w:val="ImageCaption"/>
+      </w:pPr>
+      <w:r>
+        <w:rPr>
+          <w:bCs/>
+          <w:b/>
+        </w:rPr>
+        <w:t xml:space="preserve">Figure X. Chemical expenses in billion USD (A) and as a proportion of total crop production operation expenses (B).</w:t>
+      </w:r>
+    </w:p>
+    <w:p>
+      <w:r>
+        <w:pict>
+          <v:rect style="width:0;height:1.5pt" o:hralign="center" o:hrstd="t" o:hr="t"/>
+        </w:pict>
+      </w:r>
+    </w:p>
+    <w:bookmarkEnd w:id="55"/>
+    <w:bookmarkStart w:id="98" w:name="literature-cited"/>
     <w:p>
       <w:pPr>
         <w:pStyle w:val="Heading1"/>
@@ -7471,8 +8872,8 @@
         <w:t xml:space="preserve">Literature Cited</w:t>
       </w:r>
     </w:p>
-    <w:bookmarkStart w:id="96" w:name="refs"/>
-    <w:bookmarkStart w:id="56" w:name="ref-Arena2014meta-analysis"/>
+    <w:bookmarkStart w:id="97" w:name="refs"/>
+    <w:bookmarkStart w:id="57" w:name="ref-Arena2014meta-analysis"/>
     <w:p>
       <w:pPr>
         <w:pStyle w:val="Bibliography"/>
@@ -7483,7 +8884,7 @@
       <w:r>
         <w:t xml:space="preserve"> </w:t>
       </w:r>
-      <w:hyperlink r:id="rId55">
+      <w:hyperlink r:id="rId56">
         <w:r>
           <w:rPr>
             <w:rStyle w:val="Hyperlink"/>
@@ -7495,8 +8896,8 @@
         <w:t xml:space="preserve">. Ecotoxicology (London, England) 23:324334</w:t>
       </w:r>
     </w:p>
-    <w:bookmarkEnd w:id="56"/>
-    <w:bookmarkStart w:id="58" w:name="ref-Benbrook2016Trends"/>
+    <w:bookmarkEnd w:id="57"/>
+    <w:bookmarkStart w:id="59" w:name="ref-Benbrook2016Trends"/>
     <w:p>
       <w:pPr>
         <w:pStyle w:val="Bibliography"/>
@@ -7507,7 +8908,7 @@
       <w:r>
         <w:t xml:space="preserve"> </w:t>
       </w:r>
-      <w:hyperlink r:id="rId57">
+      <w:hyperlink r:id="rId58">
         <w:r>
           <w:rPr>
             <w:rStyle w:val="Hyperlink"/>
@@ -7519,8 +8920,8 @@
         <w:t xml:space="preserve">. Environmental Sciences Europe 28:3</w:t>
       </w:r>
     </w:p>
-    <w:bookmarkEnd w:id="58"/>
-    <w:bookmarkStart w:id="60" w:name="ref-Boxall2009Impacts"/>
+    <w:bookmarkEnd w:id="59"/>
+    <w:bookmarkStart w:id="61" w:name="ref-Boxall2009Impacts"/>
     <w:p>
       <w:pPr>
         <w:pStyle w:val="Bibliography"/>
@@ -7531,7 +8932,7 @@
       <w:r>
         <w:t xml:space="preserve"> </w:t>
       </w:r>
-      <w:hyperlink r:id="rId59">
+      <w:hyperlink r:id="rId60">
         <w:r>
           <w:rPr>
             <w:rStyle w:val="Hyperlink"/>
@@ -7543,8 +8944,8 @@
         <w:t xml:space="preserve">. Environmental Health Perspectives 117:508514</w:t>
       </w:r>
     </w:p>
-    <w:bookmarkEnd w:id="60"/>
-    <w:bookmarkStart w:id="62" w:name="ref-DiBartolomeis2019assessment"/>
+    <w:bookmarkEnd w:id="61"/>
+    <w:bookmarkStart w:id="63" w:name="ref-DiBartolomeis2019assessment"/>
     <w:p>
       <w:pPr>
         <w:pStyle w:val="Bibliography"/>
@@ -7555,7 +8956,7 @@
       <w:r>
         <w:t xml:space="preserve"> </w:t>
       </w:r>
-      <w:hyperlink r:id="rId61">
+      <w:hyperlink r:id="rId62">
         <w:r>
           <w:rPr>
             <w:rStyle w:val="Hyperlink"/>
@@ -7567,8 +8968,8 @@
         <w:t xml:space="preserve">. PLOS ONE 14:e0220029</w:t>
       </w:r>
     </w:p>
-    <w:bookmarkEnd w:id="62"/>
-    <w:bookmarkStart w:id="63" w:name="ref-dushoff1994"/>
+    <w:bookmarkEnd w:id="63"/>
+    <w:bookmarkStart w:id="64" w:name="ref-dushoff1994"/>
     <w:p>
       <w:pPr>
         <w:pStyle w:val="Bibliography"/>
@@ -7577,8 +8978,8 @@
         <w:t xml:space="preserve">Dushoff J, Caldwell B, Mohler CL (1994) Evaluating the environmental effect of pesticides: A critique of the environmental impact quotient. American Entomologist:180–184</w:t>
       </w:r>
     </w:p>
-    <w:bookmarkEnd w:id="63"/>
-    <w:bookmarkStart w:id="65" w:name="ref-farruggia2022"/>
+    <w:bookmarkEnd w:id="64"/>
+    <w:bookmarkStart w:id="66" w:name="ref-farruggia2022"/>
     <w:p>
       <w:pPr>
         <w:pStyle w:val="Bibliography"/>
@@ -7589,7 +8990,7 @@
       <w:r>
         <w:t xml:space="preserve"> </w:t>
       </w:r>
-      <w:hyperlink r:id="rId64">
+      <w:hyperlink r:id="rId65">
         <w:r>
           <w:rPr>
             <w:rStyle w:val="Hyperlink"/>
@@ -7601,8 +9002,8 @@
         <w:t xml:space="preserve">. PLOS ONE 17:e0265962</w:t>
       </w:r>
     </w:p>
-    <w:bookmarkEnd w:id="65"/>
-    <w:bookmarkStart w:id="67" w:name="ref-Fisher2012Emerging"/>
+    <w:bookmarkEnd w:id="66"/>
+    <w:bookmarkStart w:id="68" w:name="ref-Fisher2012Emerging"/>
     <w:p>
       <w:pPr>
         <w:pStyle w:val="Bibliography"/>
@@ -7613,7 +9014,7 @@
       <w:r>
         <w:t xml:space="preserve"> </w:t>
       </w:r>
-      <w:hyperlink r:id="rId66">
+      <w:hyperlink r:id="rId67">
         <w:r>
           <w:rPr>
             <w:rStyle w:val="Hyperlink"/>
@@ -7625,8 +9026,8 @@
         <w:t xml:space="preserve">. Nature 484:186194</w:t>
       </w:r>
     </w:p>
-    <w:bookmarkEnd w:id="67"/>
-    <w:bookmarkStart w:id="69" w:name="ref-Goulson2015Bee"/>
+    <w:bookmarkEnd w:id="68"/>
+    <w:bookmarkStart w:id="70" w:name="ref-Goulson2015Bee"/>
     <w:p>
       <w:pPr>
         <w:pStyle w:val="Bibliography"/>
@@ -7637,7 +9038,7 @@
       <w:r>
         <w:t xml:space="preserve"> </w:t>
       </w:r>
-      <w:hyperlink r:id="rId68">
+      <w:hyperlink r:id="rId69">
         <w:r>
           <w:rPr>
             <w:rStyle w:val="Hyperlink"/>
@@ -7649,8 +9050,8 @@
         <w:t xml:space="preserve">. Science (New York, NY) 347:1255957</w:t>
       </w:r>
     </w:p>
-    <w:bookmarkEnd w:id="69"/>
-    <w:bookmarkStart w:id="71" w:name="ref-Greitens2007alternative"/>
+    <w:bookmarkEnd w:id="70"/>
+    <w:bookmarkStart w:id="72" w:name="ref-Greitens2007alternative"/>
     <w:p>
       <w:pPr>
         <w:pStyle w:val="Bibliography"/>
@@ -7661,7 +9062,7 @@
       <w:r>
         <w:t xml:space="preserve"> </w:t>
       </w:r>
-      <w:hyperlink r:id="rId70">
+      <w:hyperlink r:id="rId71">
         <w:r>
           <w:rPr>
             <w:rStyle w:val="Hyperlink"/>
@@ -7673,8 +9074,8 @@
         <w:t xml:space="preserve">. Renewable Agriculture and Food Systems 22:213222</w:t>
       </w:r>
     </w:p>
-    <w:bookmarkEnd w:id="71"/>
-    <w:bookmarkStart w:id="73" w:name="ref-Johnson2015Honey"/>
+    <w:bookmarkEnd w:id="72"/>
+    <w:bookmarkStart w:id="74" w:name="ref-Johnson2015Honey"/>
     <w:p>
       <w:pPr>
         <w:pStyle w:val="Bibliography"/>
@@ -7685,7 +9086,7 @@
       <w:r>
         <w:t xml:space="preserve"> </w:t>
       </w:r>
-      <w:hyperlink r:id="rId72">
+      <w:hyperlink r:id="rId73">
         <w:r>
           <w:rPr>
             <w:rStyle w:val="Hyperlink"/>
@@ -7697,8 +9098,8 @@
         <w:t xml:space="preserve">. Annual Review of Entomology 60:415434</w:t>
       </w:r>
     </w:p>
-    <w:bookmarkEnd w:id="73"/>
-    <w:bookmarkStart w:id="75" w:name="ref-Kim2022Worldwide"/>
+    <w:bookmarkEnd w:id="74"/>
+    <w:bookmarkStart w:id="76" w:name="ref-Kim2022Worldwide"/>
     <w:p>
       <w:pPr>
         <w:pStyle w:val="Bibliography"/>
@@ -7709,7 +9110,7 @@
       <w:r>
         <w:t xml:space="preserve"> </w:t>
       </w:r>
-      <w:hyperlink r:id="rId74">
+      <w:hyperlink r:id="rId75">
         <w:r>
           <w:rPr>
             <w:rStyle w:val="Hyperlink"/>
@@ -7721,8 +9122,8 @@
         <w:t xml:space="preserve">. Plant Biotechnology Reports 16:509518</w:t>
       </w:r>
     </w:p>
-    <w:bookmarkEnd w:id="75"/>
-    <w:bookmarkStart w:id="77" w:name="ref-kniss2017"/>
+    <w:bookmarkEnd w:id="76"/>
+    <w:bookmarkStart w:id="78" w:name="ref-kniss2017"/>
     <w:p>
       <w:pPr>
         <w:pStyle w:val="Bibliography"/>
@@ -7733,7 +9134,7 @@
       <w:r>
         <w:t xml:space="preserve"> </w:t>
       </w:r>
-      <w:hyperlink r:id="rId76">
+      <w:hyperlink r:id="rId77">
         <w:r>
           <w:rPr>
             <w:rStyle w:val="Hyperlink"/>
@@ -7745,8 +9146,8 @@
         <w:t xml:space="preserve">. Nature Communications 8:14865</w:t>
       </w:r>
     </w:p>
-    <w:bookmarkEnd w:id="77"/>
-    <w:bookmarkStart w:id="79" w:name="ref-Kniss2018Genetically"/>
+    <w:bookmarkEnd w:id="78"/>
+    <w:bookmarkStart w:id="80" w:name="ref-Kniss2018Genetically"/>
     <w:p>
       <w:pPr>
         <w:pStyle w:val="Bibliography"/>
@@ -7757,7 +9158,7 @@
       <w:r>
         <w:t xml:space="preserve"> </w:t>
       </w:r>
-      <w:hyperlink r:id="rId78">
+      <w:hyperlink r:id="rId79">
         <w:r>
           <w:rPr>
             <w:rStyle w:val="Hyperlink"/>
@@ -7769,8 +9170,8 @@
         <w:t xml:space="preserve">. Weed Science 66:260273</w:t>
       </w:r>
     </w:p>
-    <w:bookmarkEnd w:id="79"/>
-    <w:bookmarkStart w:id="81" w:name="ref-Kudsk2018Pesticide"/>
+    <w:bookmarkEnd w:id="80"/>
+    <w:bookmarkStart w:id="82" w:name="ref-Kudsk2018Pesticide"/>
     <w:p>
       <w:pPr>
         <w:pStyle w:val="Bibliography"/>
@@ -7781,7 +9182,7 @@
       <w:r>
         <w:t xml:space="preserve"> </w:t>
       </w:r>
-      <w:hyperlink r:id="rId80">
+      <w:hyperlink r:id="rId81">
         <w:r>
           <w:rPr>
             <w:rStyle w:val="Hyperlink"/>
@@ -7799,8 +9200,8 @@
         <w:t xml:space="preserve">. Land Use Policy 70:384393</w:t>
       </w:r>
     </w:p>
-    <w:bookmarkEnd w:id="81"/>
-    <w:bookmarkStart w:id="83" w:name="ref-Olker2022ECOTOXicology"/>
+    <w:bookmarkEnd w:id="82"/>
+    <w:bookmarkStart w:id="84" w:name="ref-Olker2022ECOTOXicology"/>
     <w:p>
       <w:pPr>
         <w:pStyle w:val="Bibliography"/>
@@ -7811,7 +9212,7 @@
       <w:r>
         <w:t xml:space="preserve"> </w:t>
       </w:r>
-      <w:hyperlink r:id="rId82">
+      <w:hyperlink r:id="rId83">
         <w:r>
           <w:rPr>
             <w:rStyle w:val="Hyperlink"/>
@@ -7823,8 +9224,8 @@
         <w:t xml:space="preserve">. Environmental Toxicology and Chemistry 41:15201539</w:t>
       </w:r>
     </w:p>
-    <w:bookmarkEnd w:id="83"/>
-    <w:bookmarkStart w:id="85" w:name="ref-Osteen2013Economic"/>
+    <w:bookmarkEnd w:id="84"/>
+    <w:bookmarkStart w:id="86" w:name="ref-Osteen2013Economic"/>
     <w:p>
       <w:pPr>
         <w:pStyle w:val="Bibliography"/>
@@ -7835,7 +9236,7 @@
       <w:r>
         <w:t xml:space="preserve"> </w:t>
       </w:r>
-      <w:hyperlink r:id="rId84">
+      <w:hyperlink r:id="rId85">
         <w:r>
           <w:rPr>
             <w:rStyle w:val="Hyperlink"/>
@@ -7847,8 +9248,8 @@
         <w:t xml:space="preserve">. Pest Management Science 69:10011025</w:t>
       </w:r>
     </w:p>
-    <w:bookmarkEnd w:id="85"/>
-    <w:bookmarkStart w:id="87" w:name="ref-peterson2014"/>
+    <w:bookmarkEnd w:id="86"/>
+    <w:bookmarkStart w:id="88" w:name="ref-peterson2014"/>
     <w:p>
       <w:pPr>
         <w:pStyle w:val="Bibliography"/>
@@ -7859,7 +9260,7 @@
       <w:r>
         <w:t xml:space="preserve"> </w:t>
       </w:r>
-      <w:hyperlink r:id="rId86">
+      <w:hyperlink r:id="rId87">
         <w:r>
           <w:rPr>
             <w:rStyle w:val="Hyperlink"/>
@@ -7871,8 +9272,8 @@
         <w:t xml:space="preserve">. PeerJ 2:e364</w:t>
       </w:r>
     </w:p>
-    <w:bookmarkEnd w:id="87"/>
-    <w:bookmarkStart w:id="89" w:name="ref-Popp2013Pesticide"/>
+    <w:bookmarkEnd w:id="88"/>
+    <w:bookmarkStart w:id="90" w:name="ref-Popp2013Pesticide"/>
     <w:p>
       <w:pPr>
         <w:pStyle w:val="Bibliography"/>
@@ -7883,7 +9284,7 @@
       <w:r>
         <w:t xml:space="preserve"> </w:t>
       </w:r>
-      <w:hyperlink r:id="rId88">
+      <w:hyperlink r:id="rId89">
         <w:r>
           <w:rPr>
             <w:rStyle w:val="Hyperlink"/>
@@ -7895,8 +9296,8 @@
         <w:t xml:space="preserve">. Agronomy for Sustainable Development 33:243255</w:t>
       </w:r>
     </w:p>
-    <w:bookmarkEnd w:id="89"/>
-    <w:bookmarkStart w:id="91" w:name="ref-Reilly2020Crop"/>
+    <w:bookmarkEnd w:id="90"/>
+    <w:bookmarkStart w:id="92" w:name="ref-Reilly2020Crop"/>
     <w:p>
       <w:pPr>
         <w:pStyle w:val="Bibliography"/>
@@ -7907,7 +9308,7 @@
       <w:r>
         <w:t xml:space="preserve"> </w:t>
       </w:r>
-      <w:hyperlink r:id="rId90">
+      <w:hyperlink r:id="rId91">
         <w:r>
           <w:rPr>
             <w:rStyle w:val="Hyperlink"/>
@@ -7919,8 +9320,8 @@
         <w:t xml:space="preserve">. Proceedings of the Royal Society B: Biological Sciences 287:20200922</w:t>
       </w:r>
     </w:p>
-    <w:bookmarkEnd w:id="91"/>
-    <w:bookmarkStart w:id="93" w:name="ref-Tudi2021Agriculture"/>
+    <w:bookmarkEnd w:id="92"/>
+    <w:bookmarkStart w:id="94" w:name="ref-Tudi2021Agriculture"/>
     <w:p>
       <w:pPr>
         <w:pStyle w:val="Bibliography"/>
@@ -7931,7 +9332,7 @@
       <w:r>
         <w:t xml:space="preserve"> </w:t>
       </w:r>
-      <w:hyperlink r:id="rId92">
+      <w:hyperlink r:id="rId93">
         <w:r>
           <w:rPr>
             <w:rStyle w:val="Hyperlink"/>
@@ -7943,8 +9344,8 @@
         <w:t xml:space="preserve">. International Journal of Environmental Research and Public Health 18:1112</w:t>
       </w:r>
     </w:p>
-    <w:bookmarkEnd w:id="93"/>
-    <w:bookmarkStart w:id="95" w:name="ref-Werf1996Assessing"/>
+    <w:bookmarkEnd w:id="94"/>
+    <w:bookmarkStart w:id="96" w:name="ref-Werf1996Assessing"/>
     <w:p>
       <w:pPr>
         <w:pStyle w:val="Bibliography"/>
@@ -7955,7 +9356,7 @@
       <w:r>
         <w:t xml:space="preserve"> </w:t>
       </w:r>
-      <w:hyperlink r:id="rId94">
+      <w:hyperlink r:id="rId95">
         <w:r>
           <w:rPr>
             <w:rStyle w:val="Hyperlink"/>
@@ -7967,9 +9368,9 @@
         <w:t xml:space="preserve">. Agriculture, Ecosystems &amp; Environment 60:8196</w:t>
       </w:r>
     </w:p>
-    <w:bookmarkEnd w:id="95"/>
     <w:bookmarkEnd w:id="96"/>
     <w:bookmarkEnd w:id="97"/>
+    <w:bookmarkEnd w:id="98"/>
     <w:sectPr>
       <w:pgSz w:h="15840" w:w="12240"/>
       <w:pgMar w:bottom="1440" w:footer="720" w:gutter="0" w:header="720" w:left="1440" w:right="1440" w:top="1440"/>
@@ -8570,6 +9971,18 @@
     <w:lvlOverride w:ilvl="8">
       <w:startOverride w:val="1"/>
     </w:lvlOverride>
+  </w:num>
+  <w:num w:numId="1003">
+    <w:abstractNumId w:val="991"/>
+  </w:num>
+  <w:num w:numId="1004">
+    <w:abstractNumId w:val="991"/>
+  </w:num>
+  <w:num w:numId="1005">
+    <w:abstractNumId w:val="991"/>
+  </w:num>
+  <w:num w:numId="1006">
+    <w:abstractNumId w:val="991"/>
   </w:num>
 </w:numbering>
 </file>

</xml_diff>